<commit_message>
Cap nhat MSDS cho Azadi Powder Desiccant
</commit_message>
<xml_diff>
--- a/Document/MSDS-LEMAN.docx
+++ b/Document/MSDS-LEMAN.docx
@@ -3,14 +3,6 @@
 <w:document xmlns:wpc="http://schemas.microsoft.com/office/word/2010/wordprocessingCanvas" xmlns:mc="http://schemas.openxmlformats.org/markup-compatibility/2006" xmlns:o="urn:schemas-microsoft-com:office:office" xmlns:r="http://schemas.openxmlformats.org/officeDocument/2006/relationships" xmlns:m="http://schemas.openxmlformats.org/officeDocument/2006/math" xmlns:v="urn:schemas-microsoft-com:vml" xmlns:wp14="http://schemas.microsoft.com/office/word/2010/wordprocessingDrawing" xmlns:wp="http://schemas.openxmlformats.org/drawingml/2006/wordprocessingDrawing" xmlns:w10="urn:schemas-microsoft-com:office:word" xmlns:w="http://schemas.openxmlformats.org/wordprocessingml/2006/main" xmlns:w14="http://schemas.microsoft.com/office/word/2010/wordml" xmlns:wpg="http://schemas.microsoft.com/office/word/2010/wordprocessingGroup" xmlns:wpi="http://schemas.microsoft.com/office/word/2010/wordprocessingInk" xmlns:wne="http://schemas.microsoft.com/office/word/2006/wordml" xmlns:wps="http://schemas.microsoft.com/office/word/2010/wordprocessingShape" mc:Ignorable="w14 wp14">
   <w:body>
     <w:p>
-      <w:r>
-        <w:t>LEMAN</w:t>
-      </w:r>
-      <w:r>
-        <w:t xml:space="preserve"> POWER DESICCANT</w:t>
-      </w:r>
-    </w:p>
-    <w:p>
       <w:pPr>
         <w:rPr>
           <w:b/>
@@ -53,8 +45,16 @@
       <w:r>
         <w:t xml:space="preserve">: </w:t>
       </w:r>
-      <w:r>
-        <w:t>Leman Co., Ltd</w:t>
+      <w:proofErr w:type="spellStart"/>
+      <w:r>
+        <w:t>A</w:t>
+      </w:r>
+      <w:r>
+        <w:t>zadi</w:t>
+      </w:r>
+      <w:proofErr w:type="spellEnd"/>
+      <w:r>
+        <w:t xml:space="preserve"> Co., Ltd</w:t>
       </w:r>
     </w:p>
     <w:p>
@@ -80,13 +80,58 @@
         <w:t xml:space="preserve">: </w:t>
       </w:r>
       <w:r>
-        <w:t>10 Nguyen Cuu Van Street</w:t>
+        <w:t>518</w:t>
+      </w:r>
+      <w:r>
+        <w:t xml:space="preserve"> </w:t>
+      </w:r>
+      <w:proofErr w:type="gramStart"/>
+      <w:r>
+        <w:t>To</w:t>
+      </w:r>
+      <w:proofErr w:type="gramEnd"/>
+      <w:r>
+        <w:t xml:space="preserve"> Ngoc Van</w:t>
+      </w:r>
+      <w:r>
+        <w:t xml:space="preserve"> Street</w:t>
       </w:r>
       <w:r>
         <w:t>,</w:t>
       </w:r>
       <w:r>
-        <w:t xml:space="preserve"> Ward 17, Binh Thanh District, </w:t>
+        <w:t xml:space="preserve"> </w:t>
+      </w:r>
+      <w:r>
+        <w:t xml:space="preserve">Tam </w:t>
+      </w:r>
+      <w:proofErr w:type="spellStart"/>
+      <w:r>
+        <w:t>Binh</w:t>
+      </w:r>
+      <w:proofErr w:type="spellEnd"/>
+      <w:r>
+        <w:t xml:space="preserve"> </w:t>
+      </w:r>
+      <w:r>
+        <w:t xml:space="preserve">Ward, </w:t>
+      </w:r>
+      <w:r>
+        <w:t xml:space="preserve">Thu </w:t>
+      </w:r>
+      <w:proofErr w:type="spellStart"/>
+      <w:r>
+        <w:t>Duc</w:t>
+      </w:r>
+      <w:proofErr w:type="spellEnd"/>
+      <w:r>
+        <w:t xml:space="preserve"> </w:t>
+      </w:r>
+      <w:r>
+        <w:t>City</w:t>
+      </w:r>
+      <w:r>
+        <w:t xml:space="preserve">, </w:t>
       </w:r>
     </w:p>
     <w:p>
@@ -114,7 +159,10 @@
         <w:tab/>
       </w:r>
       <w:r>
-        <w:t>: +084-028-35147677</w:t>
+        <w:t>: +084-</w:t>
+      </w:r>
+      <w:r>
+        <w:t>089 6161 666</w:t>
       </w:r>
     </w:p>
     <w:p>
@@ -134,8 +182,13 @@
         <w:tab/>
       </w:r>
       <w:r>
-        <w:t>: Leman</w:t>
-      </w:r>
+        <w:t xml:space="preserve">: </w:t>
+      </w:r>
+      <w:proofErr w:type="spellStart"/>
+      <w:r>
+        <w:t>Azadi</w:t>
+      </w:r>
+      <w:proofErr w:type="spellEnd"/>
       <w:r>
         <w:t xml:space="preserve"> Power Desiccant</w:t>
       </w:r>
@@ -407,7 +460,11 @@
       </w:r>
       <w:r>
         <w:tab/>
-        <w:t>: This material is normally packaged and contained in a bag and wrapped by plastic. If the plastic and bag are opened, prolonged or repeated inhalation of the dust may cause irritating to respiratory tracts.</w:t>
+        <w:t xml:space="preserve">: This material is normally packaged and contained in a bag and wrapped by plastic. If the plastic and bag are opened, prolonged </w:t>
+      </w:r>
+      <w:r>
+        <w:lastRenderedPageBreak/>
+        <w:t>or repeated inhalation of the dust may cause irritating to respiratory tracts.</w:t>
       </w:r>
     </w:p>
     <w:p>
@@ -518,7 +575,15 @@
       </w:r>
       <w:r>
         <w:tab/>
-        <w:t>: for hot product ( molten product), immediately immerse in or flush affected area with large amounts of cold water to dissipate heat. Use soap if necessary. Seek medical attention if effects persist. Cover with clean cotton sheeting or gauze and get prompt medical attention. No attempt should be made to remove material from skin or to remove contaminated clothing</w:t>
+        <w:t xml:space="preserve">: for hot product </w:t>
+      </w:r>
+      <w:proofErr w:type="gramStart"/>
+      <w:r>
+        <w:t>( molten</w:t>
+      </w:r>
+      <w:proofErr w:type="gramEnd"/>
+      <w:r>
+        <w:t xml:space="preserve"> product), immediately immerse in or flush affected area with large amounts of cold water to dissipate heat. Use soap if necessary. Seek medical attention if effects persist. Cover with clean cotton sheeting or gauze and get prompt medical attention. No attempt should be made to remove material from skin or to remove contaminated clothing</w:t>
       </w:r>
     </w:p>
     <w:p>
@@ -580,6 +645,7 @@
         <w:ind w:left="2880" w:hanging="2880"/>
       </w:pPr>
       <w:r>
+        <w:lastRenderedPageBreak/>
         <w:t>Auto ignition temperature</w:t>
       </w:r>
       <w:r>
@@ -734,14 +800,24 @@
       <w:r>
         <w:t xml:space="preserve">: Avoid excessive </w:t>
       </w:r>
+      <w:proofErr w:type="gramStart"/>
       <w:r>
         <w:t>heat,</w:t>
       </w:r>
+      <w:proofErr w:type="gramEnd"/>
       <w:r>
         <w:t xml:space="preserve"> </w:t>
       </w:r>
       <w:r>
-        <w:t>avoid strong oxidizers, caustics and Fluorines.</w:t>
+        <w:t xml:space="preserve">avoid strong oxidizers, caustics and </w:t>
+      </w:r>
+      <w:proofErr w:type="spellStart"/>
+      <w:r>
+        <w:t>Fluorines</w:t>
+      </w:r>
+      <w:proofErr w:type="spellEnd"/>
+      <w:r>
+        <w:t>.</w:t>
       </w:r>
     </w:p>
     <w:p>
@@ -825,10 +901,21 @@
           <w:b/>
         </w:rPr>
       </w:pPr>
-      <w:r>
-        <w:rPr>
-          <w:b/>
-        </w:rPr>
+    </w:p>
+    <w:p>
+      <w:pPr>
+        <w:ind w:left="3600" w:hanging="3600"/>
+        <w:rPr>
+          <w:b/>
+        </w:rPr>
+      </w:pPr>
+      <w:bookmarkStart w:id="0" w:name="_GoBack"/>
+      <w:bookmarkEnd w:id="0"/>
+      <w:r>
+        <w:rPr>
+          <w:b/>
+        </w:rPr>
+        <w:lastRenderedPageBreak/>
         <w:t>Section 6: Accidental Release Measures</w:t>
       </w:r>
     </w:p>
@@ -839,6 +926,7 @@
       <w:r>
         <w:t xml:space="preserve">Safeguards </w:t>
       </w:r>
+      <w:proofErr w:type="gramStart"/>
       <w:r>
         <w:t>(</w:t>
       </w:r>
@@ -848,6 +936,7 @@
       <w:r>
         <w:t>Personnel</w:t>
       </w:r>
+      <w:proofErr w:type="gramEnd"/>
       <w:r>
         <w:t xml:space="preserve"> </w:t>
       </w:r>
@@ -861,8 +950,13 @@
     </w:p>
     <w:p>
       <w:r>
-        <w:t>Spill clean up</w:t>
-      </w:r>
+        <w:t xml:space="preserve">Spill </w:t>
+      </w:r>
+      <w:proofErr w:type="spellStart"/>
+      <w:r>
+        <w:t>clean up</w:t>
+      </w:r>
+      <w:proofErr w:type="spellEnd"/>
       <w:r>
         <w:tab/>
       </w:r>
@@ -1001,9 +1095,11 @@
       </w:r>
     </w:p>
     <w:p>
+      <w:proofErr w:type="gramStart"/>
       <w:r>
         <w:t>Exposure  Guidelines</w:t>
       </w:r>
+      <w:proofErr w:type="gramEnd"/>
     </w:p>
     <w:p>
       <w:r>
@@ -1090,6 +1186,7 @@
     </w:p>
     <w:p>
       <w:r>
+        <w:lastRenderedPageBreak/>
         <w:t>Solubility</w:t>
       </w:r>
       <w:r>
@@ -1304,8 +1401,13 @@
       </w:r>
     </w:p>
     <w:p>
-      <w:r>
-        <w:t>Ecotoxicological Information</w:t>
+      <w:proofErr w:type="spellStart"/>
+      <w:r>
+        <w:t>Ecotoxicological</w:t>
+      </w:r>
+      <w:proofErr w:type="spellEnd"/>
+      <w:r>
+        <w:t xml:space="preserve"> Information</w:t>
       </w:r>
     </w:p>
     <w:p>
@@ -1342,7 +1444,15 @@
       </w:r>
       <w:r>
         <w:tab/>
-        <w:t xml:space="preserve">: cut open the bag, empty the contents into suitable containers and dispose of the contents as organic waste. The </w:t>
+        <w:t xml:space="preserve">: cut open the </w:t>
+      </w:r>
+      <w:proofErr w:type="gramStart"/>
+      <w:r>
+        <w:t>bag,</w:t>
+      </w:r>
+      <w:proofErr w:type="gramEnd"/>
+      <w:r>
+        <w:t xml:space="preserve"> empty the contents into suitable containers and dispose of the contents as organic waste. The </w:t>
       </w:r>
       <w:r>
         <w:t>polyethylene and polypropylene bag is recyclable but maybe disposed of as industrial waste by an approved contractor.</w:t>
@@ -1404,12 +1514,24 @@
       </w:r>
       <w:r>
         <w:tab/>
+      </w:r>
+      <w:proofErr w:type="gramStart"/>
+      <w:r>
         <w:t>:Pass</w:t>
       </w:r>
-    </w:p>
-    <w:p>
-      <w:r>
-        <w:t>IKEA Specification IOS-MAT-0010 On Total Cadmium Content</w:t>
+      <w:proofErr w:type="gramEnd"/>
+    </w:p>
+    <w:p>
+      <w:r>
+        <w:t xml:space="preserve">IKEA Specification IOS-MAT-0010 </w:t>
+      </w:r>
+      <w:proofErr w:type="gramStart"/>
+      <w:r>
+        <w:t>On</w:t>
+      </w:r>
+      <w:proofErr w:type="gramEnd"/>
+      <w:r>
+        <w:t xml:space="preserve"> Total Cadmium Content</w:t>
       </w:r>
       <w:r>
         <w:tab/>
@@ -1427,7 +1549,23 @@
     </w:p>
     <w:p>
       <w:r>
-        <w:t>IKEA Specification IOS-MAT-0010 On Organo Tin Content</w:t>
+        <w:t xml:space="preserve">IKEA Specification IOS-MAT-0010 </w:t>
+      </w:r>
+      <w:proofErr w:type="gramStart"/>
+      <w:r>
+        <w:t>On</w:t>
+      </w:r>
+      <w:proofErr w:type="gramEnd"/>
+      <w:r>
+        <w:t xml:space="preserve"> </w:t>
+      </w:r>
+      <w:proofErr w:type="spellStart"/>
+      <w:r>
+        <w:t>Organo</w:t>
+      </w:r>
+      <w:proofErr w:type="spellEnd"/>
+      <w:r>
+        <w:t xml:space="preserve"> Tin Content</w:t>
       </w:r>
       <w:r>
         <w:tab/>
@@ -1445,7 +1583,15 @@
     </w:p>
     <w:p>
       <w:r>
-        <w:t>U.S. 21 CFR F.D.A. Regulation Part 177.1520 Clause 3.1a And 3.1b for Olefin Copolymer</w:t>
+        <w:t xml:space="preserve">U.S. 21 CFR F.D.A. Regulation Part 177.1520 </w:t>
+      </w:r>
+      <w:proofErr w:type="gramStart"/>
+      <w:r>
+        <w:t>Clause</w:t>
+      </w:r>
+      <w:proofErr w:type="gramEnd"/>
+      <w:r>
+        <w:t xml:space="preserve"> 3.1a And 3.1b for Olefin Copolymer</w:t>
       </w:r>
       <w:r>
         <w:tab/>
@@ -1465,63 +1611,41 @@
           <w:i/>
           <w:u w:val="single"/>
         </w:rPr>
-        <w:t>Polyester Bag( Polyethylene Bag):</w:t>
-      </w:r>
-    </w:p>
-    <w:p>
-      <w:r>
-        <w:t>SARA 311/312: This product is not classified as hazardous under SARA 311/312</w:t>
-      </w:r>
-    </w:p>
-    <w:p>
-      <w:r>
-        <w:t>None of this product’s components are listed under SARA 302 (40 CFR 355 Appendix A), SARA section 313( 40 CFR 372.65) or CERCLA (40 CFR 302.4)</w:t>
-      </w:r>
-    </w:p>
-    <w:p/>
-    <w:p>
-      <w:pPr>
+        <w:t xml:space="preserve">Polyester </w:t>
+      </w:r>
+      <w:proofErr w:type="gramStart"/>
+      <w:r>
         <w:rPr>
           <w:i/>
           <w:u w:val="single"/>
         </w:rPr>
-      </w:pPr>
+        <w:t>Bag(</w:t>
+      </w:r>
+      <w:proofErr w:type="gramEnd"/>
       <w:r>
         <w:rPr>
           <w:i/>
           <w:u w:val="single"/>
         </w:rPr>
-        <w:t>Modified Starch:</w:t>
-      </w:r>
-    </w:p>
-    <w:p>
-      <w:r>
-        <w:t>WHMIS</w:t>
-      </w:r>
-      <w:r>
-        <w:tab/>
-      </w:r>
-      <w:r>
-        <w:tab/>
-      </w:r>
-      <w:r>
-        <w:tab/>
-      </w:r>
-      <w:r>
-        <w:tab/>
-      </w:r>
-      <w:r>
-        <w:tab/>
-        <w:t>: Not controlled</w:t>
-      </w:r>
-    </w:p>
-    <w:p>
-      <w:r>
-        <w:t>Canadian Domestic Substance List (DSL)</w:t>
-      </w:r>
-      <w:r>
-        <w:tab/>
-        <w:t>: On inventory</w:t>
+        <w:t xml:space="preserve"> Polyethylene Bag):</w:t>
+      </w:r>
+    </w:p>
+    <w:p>
+      <w:r>
+        <w:t>SARA 311/312: This product is not classified as hazardous under SARA 311/312</w:t>
+      </w:r>
+    </w:p>
+    <w:p>
+      <w:r>
+        <w:t>None of this product’s components are listed under SARA 302 (40 CFR 355 Appendix A), SARA section 313</w:t>
+      </w:r>
+      <w:proofErr w:type="gramStart"/>
+      <w:r>
+        <w:t>( 40</w:t>
+      </w:r>
+      <w:proofErr w:type="gramEnd"/>
+      <w:r>
+        <w:t xml:space="preserve"> CFR 372.65) or CERCLA (40 CFR 302.4)</w:t>
       </w:r>
     </w:p>
     <w:p/>
@@ -1537,11 +1661,58 @@
           <w:i/>
           <w:u w:val="single"/>
         </w:rPr>
+        <w:t>Modified Starch:</w:t>
+      </w:r>
+    </w:p>
+    <w:p>
+      <w:r>
+        <w:t>WHMIS</w:t>
+      </w:r>
+      <w:r>
+        <w:tab/>
+      </w:r>
+      <w:r>
+        <w:tab/>
+      </w:r>
+      <w:r>
+        <w:tab/>
+      </w:r>
+      <w:r>
+        <w:tab/>
+      </w:r>
+      <w:r>
+        <w:tab/>
+        <w:t>: Not controlled</w:t>
+      </w:r>
+    </w:p>
+    <w:p>
+      <w:r>
+        <w:t>Canadian Domestic Substance List (DSL)</w:t>
+      </w:r>
+      <w:r>
+        <w:tab/>
+        <w:t>: On inventory</w:t>
+      </w:r>
+    </w:p>
+    <w:p/>
+    <w:p>
+      <w:pPr>
+        <w:rPr>
+          <w:i/>
+          <w:u w:val="single"/>
+        </w:rPr>
+      </w:pPr>
+      <w:r>
+        <w:rPr>
+          <w:i/>
+          <w:u w:val="single"/>
+        </w:rPr>
         <w:t>PE&amp;PP Membrane:</w:t>
       </w:r>
     </w:p>
     <w:p>
       <w:r>
+        <w:lastRenderedPageBreak/>
         <w:t>There are two components in here. Both of them are Plastic. Both of them are recyclable so they can be put in the plastic waste only. It doesn’t need to separate them.</w:t>
       </w:r>
     </w:p>
@@ -1567,7 +1738,23 @@
         <w:t>°C</w:t>
       </w:r>
       <w:r>
-        <w:t xml:space="preserve"> to produce smoke and combustible gases. Material will not burn unless preheated. Do not enter confined fire spa without full bunker gear( helmet with face shield, bunker coats, gloves rubber boats), respiratory( including positive pressure NIOSH approved self-container breathing apparatus) and eye protection required for fire fighting personnel. Use water spray to cool fire exposed surfaces and to protect personnel. Isolate “fuel” supply to fire. Extinguish the fire by cooling with water spray.</w:t>
+        <w:t xml:space="preserve"> to produce smoke and combustible gases. Material will not burn unless preheated. Do not enter confined fire spa without full bunker </w:t>
+      </w:r>
+      <w:proofErr w:type="gramStart"/>
+      <w:r>
+        <w:t>gear(</w:t>
+      </w:r>
+      <w:proofErr w:type="gramEnd"/>
+      <w:r>
+        <w:t xml:space="preserve"> helmet with face shield, bunker coats, gloves rubber boats), respiratory( including positive pressure NIOSH approved self-container breathing apparatus) and eye protection required for </w:t>
+      </w:r>
+      <w:proofErr w:type="spellStart"/>
+      <w:r>
+        <w:t>fire fighting</w:t>
+      </w:r>
+      <w:proofErr w:type="spellEnd"/>
+      <w:r>
+        <w:t xml:space="preserve"> personnel. Use water spray to cool fire exposed surfaces and to protect personnel. Isolate “fuel” supply to fire. Extinguish the fire by cooling with water spray.</w:t>
       </w:r>
     </w:p>
     <w:p/>
@@ -1598,6 +1785,7 @@
       <w:r>
         <w:t xml:space="preserve"> </w:t>
       </w:r>
+      <w:proofErr w:type="gramStart"/>
       <w:r>
         <w:t>(</w:t>
       </w:r>
@@ -1605,12 +1793,21 @@
         <w:t xml:space="preserve"> </w:t>
       </w:r>
       <w:r>
-        <w:t xml:space="preserve"> SUPERFUND AMENDMENTS AND REAUTHORIZATION ACT)</w:t>
-      </w:r>
-    </w:p>
-    <w:p>
-      <w:r>
-        <w:t>Fire : No;</w:t>
+        <w:t xml:space="preserve"> SUPERFUND</w:t>
+      </w:r>
+      <w:proofErr w:type="gramEnd"/>
+      <w:r>
+        <w:t xml:space="preserve"> AMENDMENTS AND REAUTHORIZATION ACT)</w:t>
+      </w:r>
+    </w:p>
+    <w:p>
+      <w:proofErr w:type="gramStart"/>
+      <w:r>
+        <w:t>Fire :</w:t>
+      </w:r>
+      <w:proofErr w:type="gramEnd"/>
+      <w:r>
+        <w:t xml:space="preserve"> No;</w:t>
       </w:r>
       <w:r>
         <w:tab/>
@@ -1643,7 +1840,15 @@
     </w:p>
     <w:p>
       <w:r>
-        <w:t>Title III Notes: This product contains no substances which are defined as toxic chemical under the reporting requirements of section 313 of Title III of Superfund Amendments And Reauthorization Act of 1986</w:t>
+        <w:t xml:space="preserve">Title III Notes: This product contains no substances which are defined as toxic chemical under the reporting requirements of section 313 of Title III of Superfund Amendments </w:t>
+      </w:r>
+      <w:proofErr w:type="gramStart"/>
+      <w:r>
+        <w:t>And</w:t>
+      </w:r>
+      <w:proofErr w:type="gramEnd"/>
+      <w:r>
+        <w:t xml:space="preserve"> Reauthorization Act of 1986</w:t>
       </w:r>
     </w:p>
     <w:p/>
@@ -1783,7 +1988,7 @@
         <w:rFonts w:asciiTheme="majorHAnsi" w:hAnsiTheme="majorHAnsi"/>
         <w:noProof/>
       </w:rPr>
-      <w:t>8</w:t>
+      <w:t>4</w:t>
     </w:r>
     <w:r>
       <w:rPr>
@@ -1831,6 +2036,7 @@
   <w:p>
     <w:pPr>
       <w:pStyle w:val="Header"/>
+      <w:jc w:val="center"/>
       <w:rPr>
         <w:color w:val="365F91" w:themeColor="accent1" w:themeShade="BF"/>
       </w:rPr>
@@ -1838,50 +2044,15 @@
     <w:r>
       <w:rPr>
         <w:b/>
-        <w:noProof/>
+      </w:rPr>
+      <w:t>AZADI POWER DESICCANT</w:t>
+    </w:r>
+    <w:r>
+      <w:rPr>
+        <w:b/>
         <w:color w:val="365F91" w:themeColor="accent1" w:themeShade="BF"/>
       </w:rPr>
-      <w:drawing>
-        <wp:inline distT="0" distB="0" distL="0" distR="0" wp14:anchorId="35F537D4" wp14:editId="1B6B9104">
-          <wp:extent cx="1327866" cy="381662"/>
-          <wp:effectExtent l="0" t="0" r="5715" b="0"/>
-          <wp:docPr id="1" name="Picture 1"/>
-          <wp:cNvGraphicFramePr>
-            <a:graphicFrameLocks xmlns:a="http://schemas.openxmlformats.org/drawingml/2006/main" noChangeAspect="1"/>
-          </wp:cNvGraphicFramePr>
-          <a:graphic xmlns:a="http://schemas.openxmlformats.org/drawingml/2006/main">
-            <a:graphicData uri="http://schemas.openxmlformats.org/drawingml/2006/picture">
-              <pic:pic xmlns:pic="http://schemas.openxmlformats.org/drawingml/2006/picture">
-                <pic:nvPicPr>
-                  <pic:cNvPr id="0" name="logo3_photoshop.jpg"/>
-                  <pic:cNvPicPr/>
-                </pic:nvPicPr>
-                <pic:blipFill>
-                  <a:blip r:embed="rId1">
-                    <a:extLst>
-                      <a:ext uri="{28A0092B-C50C-407E-A947-70E740481C1C}">
-                        <a14:useLocalDpi xmlns:a14="http://schemas.microsoft.com/office/drawing/2010/main" val="0"/>
-                      </a:ext>
-                    </a:extLst>
-                  </a:blip>
-                  <a:stretch>
-                    <a:fillRect/>
-                  </a:stretch>
-                </pic:blipFill>
-                <pic:spPr>
-                  <a:xfrm>
-                    <a:off x="0" y="0"/>
-                    <a:ext cx="1327866" cy="381662"/>
-                  </a:xfrm>
-                  <a:prstGeom prst="rect">
-                    <a:avLst/>
-                  </a:prstGeom>
-                </pic:spPr>
-              </pic:pic>
-            </a:graphicData>
-          </a:graphic>
-        </wp:inline>
-      </w:drawing>
+      <w:t xml:space="preserve"> </w:t>
     </w:r>
     <w:sdt>
       <w:sdtPr>
@@ -2563,9 +2734,8 @@
     <w:panose1 w:val="020B0604030504040204"/>
     <w:charset w:val="00"/>
     <w:family w:val="swiss"/>
-    <w:notTrueType/>
     <w:pitch w:val="variable"/>
-    <w:sig w:usb0="00000003" w:usb1="00000000" w:usb2="00000000" w:usb3="00000000" w:csb0="00000001" w:csb1="00000000"/>
+    <w:sig w:usb0="E1002EFF" w:usb1="C000605B" w:usb2="00000029" w:usb3="00000000" w:csb0="000101FF" w:csb1="00000000"/>
   </w:font>
   <w:font w:name="Arial">
     <w:panose1 w:val="020B0604020202020204"/>
@@ -2601,6 +2771,7 @@
     <w:rsid w:val="00377973"/>
     <w:rsid w:val="00542B9B"/>
     <w:rsid w:val="00C86DEC"/>
+    <w:rsid w:val="00DF4A13"/>
   </w:rsids>
   <m:mathPr>
     <m:mathFont m:val="Cambria Math"/>
@@ -2617,7 +2788,7 @@
   </m:mathPr>
   <w:themeFontLang w:val="en-US"/>
   <w:clrSchemeMapping w:bg1="light1" w:t1="dark1" w:bg2="light2" w:t2="dark2" w:accent1="accent1" w:accent2="accent2" w:accent3="accent3" w:accent4="accent4" w:accent5="accent5" w:accent6="accent6" w:hyperlink="hyperlink" w:followedHyperlink="followedHyperlink"/>
-  <w:decimalSymbol w:val="."/>
+  <w:decimalSymbol w:val=","/>
   <w:listSeparator w:val=","/>
 </w:settings>
 </file>

</xml_diff>